<commit_message>
Added data sent from RdosTester to other classes
</commit_message>
<xml_diff>
--- a/Team_C_InterfaceControl.docx
+++ b/Team_C_InterfaceControl.docx
@@ -73,8 +73,6 @@
         <w:spacing w:after="0" w:line="240" w:lineRule="auto"/>
         <w:contextualSpacing/>
       </w:pPr>
-      <w:bookmarkStart w:id="0" w:name="_GoBack"/>
-      <w:bookmarkEnd w:id="0"/>
     </w:p>
     <w:p>
       <w:pPr>
@@ -221,7 +219,7 @@
           <w:szCs w:val="28"/>
         </w:rPr>
         <w:sectPr>
-          <w:headerReference w:type="default" r:id="rId7"/>
+          <w:headerReference w:type="default" r:id="rId8"/>
           <w:pgSz w:w="12240" w:h="15840"/>
           <w:pgMar w:top="1440" w:right="1440" w:bottom="1440" w:left="1440" w:header="720" w:footer="0" w:gutter="0"/>
           <w:pgNumType w:start="0"/>
@@ -398,25 +396,395 @@
           <w:tcPr>
             <w:tcW w:w="2394" w:type="dxa"/>
           </w:tcPr>
-          <w:p/>
-        </w:tc>
-        <w:tc>
-          <w:tcPr>
-            <w:tcW w:w="2394" w:type="dxa"/>
-          </w:tcPr>
-          <w:p/>
-        </w:tc>
-        <w:tc>
-          <w:tcPr>
-            <w:tcW w:w="2394" w:type="dxa"/>
-          </w:tcPr>
-          <w:p/>
-        </w:tc>
-        <w:tc>
-          <w:tcPr>
-            <w:tcW w:w="2394" w:type="dxa"/>
-          </w:tcPr>
-          <w:p/>
+          <w:p>
+            <w:r>
+              <w:t>srcIP1</w:t>
+            </w:r>
+          </w:p>
+        </w:tc>
+        <w:tc>
+          <w:tcPr>
+            <w:tcW w:w="2394" w:type="dxa"/>
+          </w:tcPr>
+          <w:p>
+            <w:proofErr w:type="spellStart"/>
+            <w:r>
+              <w:t>int</w:t>
+            </w:r>
+            <w:proofErr w:type="spellEnd"/>
+          </w:p>
+        </w:tc>
+        <w:tc>
+          <w:tcPr>
+            <w:tcW w:w="2394" w:type="dxa"/>
+          </w:tcPr>
+          <w:p>
+            <w:r>
+              <w:t>0-999</w:t>
+            </w:r>
+          </w:p>
+        </w:tc>
+        <w:tc>
+          <w:tcPr>
+            <w:tcW w:w="2394" w:type="dxa"/>
+          </w:tcPr>
+          <w:p>
+            <w:r>
+              <w:t>0</w:t>
+            </w:r>
+          </w:p>
+        </w:tc>
+      </w:tr>
+      <w:tr>
+        <w:tc>
+          <w:tcPr>
+            <w:tcW w:w="2394" w:type="dxa"/>
+          </w:tcPr>
+          <w:p>
+            <w:r>
+              <w:t>srcIP2</w:t>
+            </w:r>
+          </w:p>
+        </w:tc>
+        <w:tc>
+          <w:tcPr>
+            <w:tcW w:w="2394" w:type="dxa"/>
+          </w:tcPr>
+          <w:p>
+            <w:proofErr w:type="spellStart"/>
+            <w:r>
+              <w:t>int</w:t>
+            </w:r>
+            <w:proofErr w:type="spellEnd"/>
+          </w:p>
+        </w:tc>
+        <w:tc>
+          <w:tcPr>
+            <w:tcW w:w="2394" w:type="dxa"/>
+          </w:tcPr>
+          <w:p>
+            <w:r>
+              <w:t>0-999</w:t>
+            </w:r>
+          </w:p>
+        </w:tc>
+        <w:tc>
+          <w:tcPr>
+            <w:tcW w:w="2394" w:type="dxa"/>
+          </w:tcPr>
+          <w:p>
+            <w:r>
+              <w:t>0</w:t>
+            </w:r>
+          </w:p>
+        </w:tc>
+      </w:tr>
+      <w:tr>
+        <w:tc>
+          <w:tcPr>
+            <w:tcW w:w="2394" w:type="dxa"/>
+          </w:tcPr>
+          <w:p>
+            <w:r>
+              <w:t>srcIP3</w:t>
+            </w:r>
+          </w:p>
+        </w:tc>
+        <w:tc>
+          <w:tcPr>
+            <w:tcW w:w="2394" w:type="dxa"/>
+          </w:tcPr>
+          <w:p>
+            <w:proofErr w:type="spellStart"/>
+            <w:r>
+              <w:t>int</w:t>
+            </w:r>
+            <w:proofErr w:type="spellEnd"/>
+          </w:p>
+        </w:tc>
+        <w:tc>
+          <w:tcPr>
+            <w:tcW w:w="2394" w:type="dxa"/>
+          </w:tcPr>
+          <w:p>
+            <w:r>
+              <w:t>0-999</w:t>
+            </w:r>
+          </w:p>
+        </w:tc>
+        <w:tc>
+          <w:tcPr>
+            <w:tcW w:w="2394" w:type="dxa"/>
+          </w:tcPr>
+          <w:p>
+            <w:r>
+              <w:t>0</w:t>
+            </w:r>
+          </w:p>
+        </w:tc>
+      </w:tr>
+      <w:tr>
+        <w:tc>
+          <w:tcPr>
+            <w:tcW w:w="2394" w:type="dxa"/>
+          </w:tcPr>
+          <w:p>
+            <w:r>
+              <w:t>srcIP4</w:t>
+            </w:r>
+          </w:p>
+        </w:tc>
+        <w:tc>
+          <w:tcPr>
+            <w:tcW w:w="2394" w:type="dxa"/>
+          </w:tcPr>
+          <w:p>
+            <w:proofErr w:type="spellStart"/>
+            <w:r>
+              <w:t>int</w:t>
+            </w:r>
+            <w:proofErr w:type="spellEnd"/>
+          </w:p>
+        </w:tc>
+        <w:tc>
+          <w:tcPr>
+            <w:tcW w:w="2394" w:type="dxa"/>
+          </w:tcPr>
+          <w:p>
+            <w:r>
+              <w:t>0-999</w:t>
+            </w:r>
+          </w:p>
+        </w:tc>
+        <w:tc>
+          <w:tcPr>
+            <w:tcW w:w="2394" w:type="dxa"/>
+          </w:tcPr>
+          <w:p>
+            <w:r>
+              <w:t>0</w:t>
+            </w:r>
+          </w:p>
+        </w:tc>
+      </w:tr>
+      <w:tr>
+        <w:tc>
+          <w:tcPr>
+            <w:tcW w:w="2394" w:type="dxa"/>
+          </w:tcPr>
+          <w:p>
+            <w:r>
+              <w:t>dstIP1</w:t>
+            </w:r>
+          </w:p>
+        </w:tc>
+        <w:tc>
+          <w:tcPr>
+            <w:tcW w:w="2394" w:type="dxa"/>
+          </w:tcPr>
+          <w:p>
+            <w:proofErr w:type="spellStart"/>
+            <w:r>
+              <w:t>int</w:t>
+            </w:r>
+            <w:proofErr w:type="spellEnd"/>
+          </w:p>
+        </w:tc>
+        <w:tc>
+          <w:tcPr>
+            <w:tcW w:w="2394" w:type="dxa"/>
+          </w:tcPr>
+          <w:p>
+            <w:r>
+              <w:t>0-999</w:t>
+            </w:r>
+          </w:p>
+        </w:tc>
+        <w:tc>
+          <w:tcPr>
+            <w:tcW w:w="2394" w:type="dxa"/>
+          </w:tcPr>
+          <w:p>
+            <w:r>
+              <w:t>0</w:t>
+            </w:r>
+          </w:p>
+        </w:tc>
+      </w:tr>
+      <w:tr>
+        <w:tc>
+          <w:tcPr>
+            <w:tcW w:w="2394" w:type="dxa"/>
+          </w:tcPr>
+          <w:p>
+            <w:r>
+              <w:t>dstIP2</w:t>
+            </w:r>
+          </w:p>
+        </w:tc>
+        <w:tc>
+          <w:tcPr>
+            <w:tcW w:w="2394" w:type="dxa"/>
+          </w:tcPr>
+          <w:p>
+            <w:proofErr w:type="spellStart"/>
+            <w:r>
+              <w:t>int</w:t>
+            </w:r>
+            <w:proofErr w:type="spellEnd"/>
+          </w:p>
+        </w:tc>
+        <w:tc>
+          <w:tcPr>
+            <w:tcW w:w="2394" w:type="dxa"/>
+          </w:tcPr>
+          <w:p>
+            <w:r>
+              <w:t>0-999</w:t>
+            </w:r>
+          </w:p>
+        </w:tc>
+        <w:tc>
+          <w:tcPr>
+            <w:tcW w:w="2394" w:type="dxa"/>
+          </w:tcPr>
+          <w:p>
+            <w:r>
+              <w:t>0</w:t>
+            </w:r>
+          </w:p>
+        </w:tc>
+      </w:tr>
+      <w:tr>
+        <w:tc>
+          <w:tcPr>
+            <w:tcW w:w="2394" w:type="dxa"/>
+          </w:tcPr>
+          <w:p>
+            <w:r>
+              <w:t>dstIP3</w:t>
+            </w:r>
+          </w:p>
+        </w:tc>
+        <w:tc>
+          <w:tcPr>
+            <w:tcW w:w="2394" w:type="dxa"/>
+          </w:tcPr>
+          <w:p>
+            <w:proofErr w:type="spellStart"/>
+            <w:r>
+              <w:t>int</w:t>
+            </w:r>
+            <w:proofErr w:type="spellEnd"/>
+          </w:p>
+        </w:tc>
+        <w:tc>
+          <w:tcPr>
+            <w:tcW w:w="2394" w:type="dxa"/>
+          </w:tcPr>
+          <w:p>
+            <w:r>
+              <w:t>0-999</w:t>
+            </w:r>
+          </w:p>
+        </w:tc>
+        <w:tc>
+          <w:tcPr>
+            <w:tcW w:w="2394" w:type="dxa"/>
+          </w:tcPr>
+          <w:p>
+            <w:r>
+              <w:t>0</w:t>
+            </w:r>
+          </w:p>
+        </w:tc>
+      </w:tr>
+      <w:tr>
+        <w:tc>
+          <w:tcPr>
+            <w:tcW w:w="2394" w:type="dxa"/>
+          </w:tcPr>
+          <w:p>
+            <w:r>
+              <w:t>dstIP4</w:t>
+            </w:r>
+          </w:p>
+        </w:tc>
+        <w:tc>
+          <w:tcPr>
+            <w:tcW w:w="2394" w:type="dxa"/>
+          </w:tcPr>
+          <w:p>
+            <w:proofErr w:type="spellStart"/>
+            <w:r>
+              <w:t>int</w:t>
+            </w:r>
+            <w:proofErr w:type="spellEnd"/>
+          </w:p>
+        </w:tc>
+        <w:tc>
+          <w:tcPr>
+            <w:tcW w:w="2394" w:type="dxa"/>
+          </w:tcPr>
+          <w:p>
+            <w:r>
+              <w:t>0-999</w:t>
+            </w:r>
+          </w:p>
+        </w:tc>
+        <w:tc>
+          <w:tcPr>
+            <w:tcW w:w="2394" w:type="dxa"/>
+          </w:tcPr>
+          <w:p>
+            <w:r>
+              <w:t>0</w:t>
+            </w:r>
+          </w:p>
+        </w:tc>
+      </w:tr>
+      <w:tr>
+        <w:tc>
+          <w:tcPr>
+            <w:tcW w:w="2394" w:type="dxa"/>
+          </w:tcPr>
+          <w:p>
+            <w:r>
+              <w:t>port</w:t>
+            </w:r>
+          </w:p>
+        </w:tc>
+        <w:tc>
+          <w:tcPr>
+            <w:tcW w:w="2394" w:type="dxa"/>
+          </w:tcPr>
+          <w:p>
+            <w:proofErr w:type="spellStart"/>
+            <w:r>
+              <w:t>int</w:t>
+            </w:r>
+            <w:proofErr w:type="spellEnd"/>
+          </w:p>
+        </w:tc>
+        <w:tc>
+          <w:tcPr>
+            <w:tcW w:w="2394" w:type="dxa"/>
+          </w:tcPr>
+          <w:p>
+            <w:r>
+              <w:t>0-65535</w:t>
+            </w:r>
+          </w:p>
+        </w:tc>
+        <w:tc>
+          <w:tcPr>
+            <w:tcW w:w="2394" w:type="dxa"/>
+          </w:tcPr>
+          <w:p>
+            <w:r>
+              <w:t>0</w:t>
+            </w:r>
+          </w:p>
         </w:tc>
       </w:tr>
     </w:tbl>
@@ -548,25 +916,43 @@
           <w:tcPr>
             <w:tcW w:w="2394" w:type="dxa"/>
           </w:tcPr>
-          <w:p/>
-        </w:tc>
-        <w:tc>
-          <w:tcPr>
-            <w:tcW w:w="2394" w:type="dxa"/>
-          </w:tcPr>
-          <w:p/>
-        </w:tc>
-        <w:tc>
-          <w:tcPr>
-            <w:tcW w:w="2394" w:type="dxa"/>
-          </w:tcPr>
-          <w:p/>
-        </w:tc>
-        <w:tc>
-          <w:tcPr>
-            <w:tcW w:w="2394" w:type="dxa"/>
-          </w:tcPr>
-          <w:p/>
+          <w:p>
+            <w:proofErr w:type="spellStart"/>
+            <w:r>
+              <w:t>originalPacket</w:t>
+            </w:r>
+            <w:proofErr w:type="spellEnd"/>
+          </w:p>
+        </w:tc>
+        <w:tc>
+          <w:tcPr>
+            <w:tcW w:w="2394" w:type="dxa"/>
+          </w:tcPr>
+          <w:p>
+            <w:r>
+              <w:t>Packet</w:t>
+            </w:r>
+          </w:p>
+        </w:tc>
+        <w:tc>
+          <w:tcPr>
+            <w:tcW w:w="2394" w:type="dxa"/>
+          </w:tcPr>
+          <w:p>
+            <w:r>
+              <w:t>N/A</w:t>
+            </w:r>
+          </w:p>
+        </w:tc>
+        <w:tc>
+          <w:tcPr>
+            <w:tcW w:w="2394" w:type="dxa"/>
+          </w:tcPr>
+          <w:p>
+            <w:r>
+              <w:t>null</w:t>
+            </w:r>
+          </w:p>
         </w:tc>
       </w:tr>
     </w:tbl>
@@ -690,25 +1076,98 @@
           <w:tcPr>
             <w:tcW w:w="2394" w:type="dxa"/>
           </w:tcPr>
-          <w:p/>
-        </w:tc>
-        <w:tc>
-          <w:tcPr>
-            <w:tcW w:w="2394" w:type="dxa"/>
-          </w:tcPr>
-          <w:p/>
-        </w:tc>
-        <w:tc>
-          <w:tcPr>
-            <w:tcW w:w="2394" w:type="dxa"/>
-          </w:tcPr>
-          <w:p/>
-        </w:tc>
-        <w:tc>
-          <w:tcPr>
-            <w:tcW w:w="2394" w:type="dxa"/>
-          </w:tcPr>
-          <w:p/>
+          <w:p>
+            <w:proofErr w:type="spellStart"/>
+            <w:r>
+              <w:t>returnedSize</w:t>
+            </w:r>
+            <w:proofErr w:type="spellEnd"/>
+          </w:p>
+        </w:tc>
+        <w:tc>
+          <w:tcPr>
+            <w:tcW w:w="2394" w:type="dxa"/>
+          </w:tcPr>
+          <w:p>
+            <w:proofErr w:type="spellStart"/>
+            <w:r>
+              <w:t>int</w:t>
+            </w:r>
+            <w:proofErr w:type="spellEnd"/>
+          </w:p>
+        </w:tc>
+        <w:tc>
+          <w:tcPr>
+            <w:tcW w:w="2394" w:type="dxa"/>
+          </w:tcPr>
+          <w:p>
+            <w:r>
+              <w:t>0</w:t>
+            </w:r>
+            <w:r>
+              <w:t>-2^31</w:t>
+            </w:r>
+          </w:p>
+        </w:tc>
+        <w:tc>
+          <w:tcPr>
+            <w:tcW w:w="2394" w:type="dxa"/>
+          </w:tcPr>
+          <w:p>
+            <w:r>
+              <w:t>0</w:t>
+            </w:r>
+          </w:p>
+        </w:tc>
+      </w:tr>
+      <w:tr>
+        <w:tc>
+          <w:tcPr>
+            <w:tcW w:w="2394" w:type="dxa"/>
+          </w:tcPr>
+          <w:p>
+            <w:proofErr w:type="spellStart"/>
+            <w:r>
+              <w:t>originalSize</w:t>
+            </w:r>
+            <w:proofErr w:type="spellEnd"/>
+          </w:p>
+        </w:tc>
+        <w:tc>
+          <w:tcPr>
+            <w:tcW w:w="2394" w:type="dxa"/>
+          </w:tcPr>
+          <w:p>
+            <w:proofErr w:type="spellStart"/>
+            <w:r>
+              <w:t>int</w:t>
+            </w:r>
+            <w:proofErr w:type="spellEnd"/>
+          </w:p>
+        </w:tc>
+        <w:tc>
+          <w:tcPr>
+            <w:tcW w:w="2394" w:type="dxa"/>
+          </w:tcPr>
+          <w:p>
+            <w:pPr>
+              <w:pStyle w:val="ListParagraph"/>
+              <w:ind w:left="0"/>
+            </w:pPr>
+            <w:r>
+              <w:t>0-2^31</w:t>
+            </w:r>
+          </w:p>
+        </w:tc>
+        <w:tc>
+          <w:tcPr>
+            <w:tcW w:w="2394" w:type="dxa"/>
+          </w:tcPr>
+          <w:p>
+            <w:r>
+              <w:t>0</w:t>
+            </w:r>
+          </w:p>
         </w:tc>
       </w:tr>
     </w:tbl>
@@ -718,6 +1177,7 @@
         <w:pStyle w:val="Heading1"/>
       </w:pPr>
       <w:r>
+        <w:lastRenderedPageBreak/>
         <w:t xml:space="preserve">Data </w:t>
       </w:r>
       <w:proofErr w:type="gramStart"/>
@@ -832,25 +1292,43 @@
           <w:tcPr>
             <w:tcW w:w="2394" w:type="dxa"/>
           </w:tcPr>
-          <w:p/>
-        </w:tc>
-        <w:tc>
-          <w:tcPr>
-            <w:tcW w:w="2394" w:type="dxa"/>
-          </w:tcPr>
-          <w:p/>
-        </w:tc>
-        <w:tc>
-          <w:tcPr>
-            <w:tcW w:w="2394" w:type="dxa"/>
-          </w:tcPr>
-          <w:p/>
-        </w:tc>
-        <w:tc>
-          <w:tcPr>
-            <w:tcW w:w="2394" w:type="dxa"/>
-          </w:tcPr>
-          <w:p/>
+          <w:p>
+            <w:r>
+              <w:t>message</w:t>
+            </w:r>
+          </w:p>
+        </w:tc>
+        <w:tc>
+          <w:tcPr>
+            <w:tcW w:w="2394" w:type="dxa"/>
+          </w:tcPr>
+          <w:p>
+            <w:r>
+              <w:t>String</w:t>
+            </w:r>
+          </w:p>
+        </w:tc>
+        <w:tc>
+          <w:tcPr>
+            <w:tcW w:w="2394" w:type="dxa"/>
+          </w:tcPr>
+          <w:p>
+            <w:r>
+              <w:t>N/A</w:t>
+            </w:r>
+            <w:bookmarkStart w:id="0" w:name="_GoBack"/>
+            <w:bookmarkEnd w:id="0"/>
+          </w:p>
+        </w:tc>
+        <w:tc>
+          <w:tcPr>
+            <w:tcW w:w="2394" w:type="dxa"/>
+          </w:tcPr>
+          <w:p>
+            <w:r>
+              <w:t>null</w:t>
+            </w:r>
+          </w:p>
         </w:tc>
       </w:tr>
     </w:tbl>
@@ -1002,7 +1480,6 @@
         <w:pStyle w:val="Heading1"/>
       </w:pPr>
       <w:r>
-        <w:lastRenderedPageBreak/>
         <w:t xml:space="preserve">Data </w:t>
       </w:r>
       <w:proofErr w:type="gramStart"/>
@@ -1579,6 +2056,7 @@
         <w:pStyle w:val="Heading1"/>
       </w:pPr>
       <w:r>
+        <w:lastRenderedPageBreak/>
         <w:t xml:space="preserve">Data </w:t>
       </w:r>
       <w:proofErr w:type="gramStart"/>
@@ -1721,8 +2199,8 @@
     <w:p/>
     <w:p/>
     <w:sectPr>
-      <w:headerReference w:type="default" r:id="rId8"/>
-      <w:headerReference w:type="first" r:id="rId9"/>
+      <w:headerReference w:type="default" r:id="rId9"/>
+      <w:headerReference w:type="first" r:id="rId10"/>
       <w:pgSz w:w="12240" w:h="15840"/>
       <w:pgMar w:top="1440" w:right="1440" w:bottom="1440" w:left="1440" w:header="720" w:footer="0" w:gutter="0"/>
       <w:cols w:space="720"/>
@@ -1881,6 +2359,102 @@
     </w:pPr>
   </w:p>
 </w:hdr>
+</file>
+
+<file path=word/numbering.xml><?xml version="1.0" encoding="utf-8"?>
+<w:numbering xmlns:wpc="http://schemas.microsoft.com/office/word/2010/wordprocessingCanvas" xmlns:mc="http://schemas.openxmlformats.org/markup-compatibility/2006" xmlns:o="urn:schemas-microsoft-com:office:office" xmlns:r="http://schemas.openxmlformats.org/officeDocument/2006/relationships" xmlns:m="http://schemas.openxmlformats.org/officeDocument/2006/math" xmlns:v="urn:schemas-microsoft-com:vml" xmlns:wp14="http://schemas.microsoft.com/office/word/2010/wordprocessingDrawing" xmlns:wp="http://schemas.openxmlformats.org/drawingml/2006/wordprocessingDrawing" xmlns:w10="urn:schemas-microsoft-com:office:word" xmlns:w="http://schemas.openxmlformats.org/wordprocessingml/2006/main" xmlns:w14="http://schemas.microsoft.com/office/word/2010/wordml" xmlns:wpg="http://schemas.microsoft.com/office/word/2010/wordprocessingGroup" xmlns:wpi="http://schemas.microsoft.com/office/word/2010/wordprocessingInk" xmlns:wne="http://schemas.microsoft.com/office/word/2006/wordml" xmlns:wps="http://schemas.microsoft.com/office/word/2010/wordprocessingShape" mc:Ignorable="w14 wp14">
+  <w:abstractNum w:abstractNumId="0">
+    <w:nsid w:val="3CE85549"/>
+    <w:multiLevelType w:val="hybridMultilevel"/>
+    <w:tmpl w:val="69789E88"/>
+    <w:lvl w:ilvl="0" w:tplc="5464EFF6">
+      <w:numFmt w:val="decimal"/>
+      <w:lvlText w:val="%1-"/>
+      <w:lvlJc w:val="left"/>
+      <w:pPr>
+        <w:ind w:left="720" w:hanging="360"/>
+      </w:pPr>
+      <w:rPr>
+        <w:rFonts w:hint="default"/>
+      </w:rPr>
+    </w:lvl>
+    <w:lvl w:ilvl="1" w:tplc="04090019" w:tentative="1">
+      <w:start w:val="1"/>
+      <w:numFmt w:val="lowerLetter"/>
+      <w:lvlText w:val="%2."/>
+      <w:lvlJc w:val="left"/>
+      <w:pPr>
+        <w:ind w:left="1440" w:hanging="360"/>
+      </w:pPr>
+    </w:lvl>
+    <w:lvl w:ilvl="2" w:tplc="0409001B" w:tentative="1">
+      <w:start w:val="1"/>
+      <w:numFmt w:val="lowerRoman"/>
+      <w:lvlText w:val="%3."/>
+      <w:lvlJc w:val="right"/>
+      <w:pPr>
+        <w:ind w:left="2160" w:hanging="180"/>
+      </w:pPr>
+    </w:lvl>
+    <w:lvl w:ilvl="3" w:tplc="0409000F" w:tentative="1">
+      <w:start w:val="1"/>
+      <w:numFmt w:val="decimal"/>
+      <w:lvlText w:val="%4."/>
+      <w:lvlJc w:val="left"/>
+      <w:pPr>
+        <w:ind w:left="2880" w:hanging="360"/>
+      </w:pPr>
+    </w:lvl>
+    <w:lvl w:ilvl="4" w:tplc="04090019" w:tentative="1">
+      <w:start w:val="1"/>
+      <w:numFmt w:val="lowerLetter"/>
+      <w:lvlText w:val="%5."/>
+      <w:lvlJc w:val="left"/>
+      <w:pPr>
+        <w:ind w:left="3600" w:hanging="360"/>
+      </w:pPr>
+    </w:lvl>
+    <w:lvl w:ilvl="5" w:tplc="0409001B" w:tentative="1">
+      <w:start w:val="1"/>
+      <w:numFmt w:val="lowerRoman"/>
+      <w:lvlText w:val="%6."/>
+      <w:lvlJc w:val="right"/>
+      <w:pPr>
+        <w:ind w:left="4320" w:hanging="180"/>
+      </w:pPr>
+    </w:lvl>
+    <w:lvl w:ilvl="6" w:tplc="0409000F" w:tentative="1">
+      <w:start w:val="1"/>
+      <w:numFmt w:val="decimal"/>
+      <w:lvlText w:val="%7."/>
+      <w:lvlJc w:val="left"/>
+      <w:pPr>
+        <w:ind w:left="5040" w:hanging="360"/>
+      </w:pPr>
+    </w:lvl>
+    <w:lvl w:ilvl="7" w:tplc="04090019" w:tentative="1">
+      <w:start w:val="1"/>
+      <w:numFmt w:val="lowerLetter"/>
+      <w:lvlText w:val="%8."/>
+      <w:lvlJc w:val="left"/>
+      <w:pPr>
+        <w:ind w:left="5760" w:hanging="360"/>
+      </w:pPr>
+    </w:lvl>
+    <w:lvl w:ilvl="8" w:tplc="0409001B" w:tentative="1">
+      <w:start w:val="1"/>
+      <w:numFmt w:val="lowerRoman"/>
+      <w:lvlText w:val="%9."/>
+      <w:lvlJc w:val="right"/>
+      <w:pPr>
+        <w:ind w:left="6480" w:hanging="180"/>
+      </w:pPr>
+    </w:lvl>
+  </w:abstractNum>
+  <w:num w:numId="1">
+    <w:abstractNumId w:val="0"/>
+  </w:num>
+</w:numbering>
 </file>
 
 <file path=word/styles.xml><?xml version="1.0" encoding="utf-8"?>
@@ -2399,6 +2973,17 @@
       </w:tblCellMar>
     </w:tblPr>
   </w:style>
+  <w:style w:type="paragraph" w:styleId="ListParagraph">
+    <w:name w:val="List Paragraph"/>
+    <w:basedOn w:val="Normal"/>
+    <w:uiPriority w:val="34"/>
+    <w:qFormat/>
+    <w:rsid w:val="0062601B"/>
+    <w:pPr>
+      <w:ind w:left="720"/>
+      <w:contextualSpacing/>
+    </w:pPr>
+  </w:style>
 </w:styles>
 </file>
 
@@ -2917,6 +3502,17 @@
         <w:right w:w="108" w:type="dxa"/>
       </w:tblCellMar>
     </w:tblPr>
+  </w:style>
+  <w:style w:type="paragraph" w:styleId="ListParagraph">
+    <w:name w:val="List Paragraph"/>
+    <w:basedOn w:val="Normal"/>
+    <w:uiPriority w:val="34"/>
+    <w:qFormat/>
+    <w:rsid w:val="0062601B"/>
+    <w:pPr>
+      <w:ind w:left="720"/>
+      <w:contextualSpacing/>
+    </w:pPr>
   </w:style>
 </w:styles>
 </file>

</xml_diff>